<commit_message>
HCI CAT minor changes
</commit_message>
<xml_diff>
--- a/HCI - Human Computer Interface/HCI_QP_CAT_1_Ans.docx
+++ b/HCI - Human Computer Interface/HCI_QP_CAT_1_Ans.docx
@@ -85,16 +85,18 @@
           <w:bCs/>
           <w:sz w:val="28"/>
           <w:szCs w:val="28"/>
-          <w:lang w:val="en-IN"/>
-        </w:rPr>
-      </w:pPr>
-      <w:r>
-        <w:rPr>
-          <w:rFonts w:ascii="Calibri" w:hAnsi="Calibri" w:cs="Calibri"/>
-          <w:b/>
-          <w:bCs/>
-          <w:sz w:val="28"/>
-          <w:szCs w:val="28"/>
+          <w:u w:val="thick"/>
+          <w:lang w:val="en-IN"/>
+        </w:rPr>
+      </w:pPr>
+      <w:r>
+        <w:rPr>
+          <w:rFonts w:ascii="Calibri" w:hAnsi="Calibri" w:cs="Calibri"/>
+          <w:b/>
+          <w:bCs/>
+          <w:sz w:val="28"/>
+          <w:szCs w:val="28"/>
+          <w:u w:val="thick"/>
           <w:lang w:val="en-IN"/>
         </w:rPr>
         <w:t>Reasoning</w:t>
@@ -498,7 +500,6 @@
     </w:p>
     <w:p>
       <w:pPr>
-        <w:ind w:left="360"/>
         <w:jc w:val="both"/>
         <w:rPr>
           <w:rFonts w:ascii="Calibri" w:hAnsi="Calibri" w:cs="Calibri"/>
@@ -506,9 +507,22 @@
           <w:bCs/>
           <w:sz w:val="28"/>
           <w:szCs w:val="28"/>
-          <w:lang w:val="en-IN"/>
-        </w:rPr>
-      </w:pPr>
+          <w:u w:val="thick"/>
+          <w:lang w:val="en-IN"/>
+        </w:rPr>
+      </w:pPr>
+      <w:r>
+        <w:rPr>
+          <w:rFonts w:ascii="Calibri" w:hAnsi="Calibri" w:cs="Calibri"/>
+          <w:b/>
+          <w:bCs/>
+          <w:sz w:val="28"/>
+          <w:szCs w:val="28"/>
+          <w:u w:val="thick"/>
+          <w:lang w:val="en-IN"/>
+        </w:rPr>
+        <w:t>Problem solving</w:t>
+      </w:r>
     </w:p>
     <w:p>
       <w:pPr>
@@ -521,17 +535,34 @@
           <w:szCs w:val="28"/>
           <w:lang w:val="en-IN"/>
         </w:rPr>
-      </w:pPr>
-      <w:r>
-        <w:rPr>
-          <w:rFonts w:ascii="Calibri" w:hAnsi="Calibri" w:cs="Calibri"/>
-          <w:b/>
-          <w:bCs/>
-          <w:sz w:val="28"/>
-          <w:szCs w:val="28"/>
-          <w:lang w:val="en-IN"/>
-        </w:rPr>
-        <w:t>Problem solving</w:t>
+        <w:sectPr>
+          <w:pgSz w:w="12242" w:h="15309"/>
+          <w:pgMar w:top="284" w:right="284" w:bottom="284" w:left="284" w:header="709" w:footer="709" w:gutter="0"/>
+          <w:cols w:space="708"/>
+          <w:docGrid w:linePitch="360"/>
+        </w:sectPr>
+      </w:pPr>
+      <w:r>
+        <w:rPr>
+          <w:rFonts w:ascii="Calibri" w:hAnsi="Calibri" w:cs="Calibri"/>
+          <w:b/>
+          <w:bCs/>
+          <w:sz w:val="28"/>
+          <w:szCs w:val="28"/>
+          <w:lang w:val="en-IN"/>
+        </w:rPr>
+        <w:t>Human problem solving is characterized by the ability to adapt the information we have to deal with new situations often solutions seem to be original and creative. There are a number of different views of how people solve problems. The Gestalt view that problem solving involves both reuse of knowledge and insight. This has been largely superseded but the questions it was trying to address remain and its influence can be seen in later research. In the 1970s by Newell and Simon, was the problem space theory, which takes the view that the mind is a limited information processor.</w:t>
+      </w:r>
+      <w:r>
+        <w:rPr>
+          <w:rFonts w:ascii="Calibri" w:hAnsi="Calibri" w:cs="Calibri"/>
+          <w:b/>
+          <w:bCs/>
+          <w:sz w:val="28"/>
+          <w:szCs w:val="28"/>
+          <w:lang w:val="en-IN"/>
+        </w:rPr>
+        <w:t xml:space="preserve"> </w:t>
       </w:r>
     </w:p>
     <w:p>
@@ -546,40 +577,6 @@
           <w:lang w:val="en-IN"/>
         </w:rPr>
       </w:pPr>
-      <w:r>
-        <w:rPr>
-          <w:rFonts w:ascii="Calibri" w:hAnsi="Calibri" w:cs="Calibri"/>
-          <w:b/>
-          <w:bCs/>
-          <w:sz w:val="28"/>
-          <w:szCs w:val="28"/>
-          <w:lang w:val="en-IN"/>
-        </w:rPr>
-        <w:t>Human problem solving is characterized by the ability to adapt the information we have to deal with new situations often solutions seem to be original and creative. There are a number of different views of how people solve problems. The Gestalt view that problem solving involves both reuse of knowledge and insight. This has been largely superseded but the questions it was trying to address remain and its influence can be seen in later research. In the 1970s by Newell and Simon, was the problem space theory, which takes the view that the mind is a limited information processor.</w:t>
-      </w:r>
-    </w:p>
-    <w:p>
-      <w:pPr>
-        <w:rPr>
-          <w:rFonts w:ascii="Calibri" w:hAnsi="Calibri" w:cs="Calibri"/>
-          <w:b/>
-          <w:bCs/>
-          <w:sz w:val="28"/>
-          <w:szCs w:val="28"/>
-          <w:lang w:val="en-IN"/>
-        </w:rPr>
-      </w:pPr>
-      <w:r>
-        <w:rPr>
-          <w:rFonts w:ascii="Calibri" w:hAnsi="Calibri" w:cs="Calibri"/>
-          <w:b/>
-          <w:bCs/>
-          <w:sz w:val="28"/>
-          <w:szCs w:val="28"/>
-          <w:lang w:val="en-IN"/>
-        </w:rPr>
-        <w:br w:type="page"/>
-      </w:r>
       <w:r>
         <w:rPr>
           <w:rFonts w:ascii="Calibri" w:hAnsi="Calibri" w:cs="Calibri"/>
@@ -662,6 +659,7 @@
         <w:tc>
           <w:tcPr>
             <w:tcW w:w="1020" w:type="dxa"/>
+            <w:shd w:val="clear" w:color="auto" w:fill="BFBFBF" w:themeFill="background1" w:themeFillShade="BF"/>
             <w:vAlign w:val="center"/>
           </w:tcPr>
           <w:p>
@@ -692,6 +690,7 @@
         <w:tc>
           <w:tcPr>
             <w:tcW w:w="5102" w:type="dxa"/>
+            <w:shd w:val="clear" w:color="auto" w:fill="8DD873" w:themeFill="accent6" w:themeFillTint="99"/>
             <w:vAlign w:val="center"/>
           </w:tcPr>
           <w:p>
@@ -722,6 +721,7 @@
         <w:tc>
           <w:tcPr>
             <w:tcW w:w="5102" w:type="dxa"/>
+            <w:shd w:val="clear" w:color="auto" w:fill="60CAF3" w:themeFill="accent4" w:themeFillTint="99"/>
             <w:vAlign w:val="center"/>
           </w:tcPr>
           <w:p>
@@ -758,6 +758,7 @@
         <w:tc>
           <w:tcPr>
             <w:tcW w:w="1020" w:type="dxa"/>
+            <w:shd w:val="clear" w:color="auto" w:fill="BFBFBF" w:themeFill="background1" w:themeFillShade="BF"/>
             <w:vAlign w:val="center"/>
           </w:tcPr>
           <w:p>
@@ -788,6 +789,7 @@
         <w:tc>
           <w:tcPr>
             <w:tcW w:w="5102" w:type="dxa"/>
+            <w:shd w:val="clear" w:color="auto" w:fill="8DD873" w:themeFill="accent6" w:themeFillTint="99"/>
             <w:vAlign w:val="center"/>
           </w:tcPr>
           <w:p>
@@ -818,6 +820,7 @@
         <w:tc>
           <w:tcPr>
             <w:tcW w:w="5102" w:type="dxa"/>
+            <w:shd w:val="clear" w:color="auto" w:fill="60CAF3" w:themeFill="accent4" w:themeFillTint="99"/>
             <w:vAlign w:val="center"/>
           </w:tcPr>
           <w:p>
@@ -854,6 +857,7 @@
         <w:tc>
           <w:tcPr>
             <w:tcW w:w="1020" w:type="dxa"/>
+            <w:shd w:val="clear" w:color="auto" w:fill="BFBFBF" w:themeFill="background1" w:themeFillShade="BF"/>
             <w:vAlign w:val="center"/>
           </w:tcPr>
           <w:p>
@@ -884,6 +888,7 @@
         <w:tc>
           <w:tcPr>
             <w:tcW w:w="5102" w:type="dxa"/>
+            <w:shd w:val="clear" w:color="auto" w:fill="8DD873" w:themeFill="accent6" w:themeFillTint="99"/>
             <w:vAlign w:val="center"/>
           </w:tcPr>
           <w:p>
@@ -914,6 +919,7 @@
         <w:tc>
           <w:tcPr>
             <w:tcW w:w="5102" w:type="dxa"/>
+            <w:shd w:val="clear" w:color="auto" w:fill="60CAF3" w:themeFill="accent4" w:themeFillTint="99"/>
             <w:vAlign w:val="center"/>
           </w:tcPr>
           <w:p>
@@ -950,6 +956,7 @@
         <w:tc>
           <w:tcPr>
             <w:tcW w:w="1020" w:type="dxa"/>
+            <w:shd w:val="clear" w:color="auto" w:fill="BFBFBF" w:themeFill="background1" w:themeFillShade="BF"/>
             <w:vAlign w:val="center"/>
           </w:tcPr>
           <w:p>
@@ -980,6 +987,7 @@
         <w:tc>
           <w:tcPr>
             <w:tcW w:w="5102" w:type="dxa"/>
+            <w:shd w:val="clear" w:color="auto" w:fill="8DD873" w:themeFill="accent6" w:themeFillTint="99"/>
             <w:vAlign w:val="center"/>
           </w:tcPr>
           <w:p>
@@ -1034,6 +1042,7 @@
         <w:tc>
           <w:tcPr>
             <w:tcW w:w="5102" w:type="dxa"/>
+            <w:shd w:val="clear" w:color="auto" w:fill="60CAF3" w:themeFill="accent4" w:themeFillTint="99"/>
             <w:vAlign w:val="center"/>
           </w:tcPr>
           <w:p>
@@ -1070,6 +1079,7 @@
         <w:tc>
           <w:tcPr>
             <w:tcW w:w="1020" w:type="dxa"/>
+            <w:shd w:val="clear" w:color="auto" w:fill="BFBFBF" w:themeFill="background1" w:themeFillShade="BF"/>
             <w:vAlign w:val="center"/>
           </w:tcPr>
           <w:p>
@@ -1100,6 +1110,7 @@
         <w:tc>
           <w:tcPr>
             <w:tcW w:w="5102" w:type="dxa"/>
+            <w:shd w:val="clear" w:color="auto" w:fill="8DD873" w:themeFill="accent6" w:themeFillTint="99"/>
             <w:vAlign w:val="center"/>
           </w:tcPr>
           <w:p>
@@ -1154,6 +1165,7 @@
         <w:tc>
           <w:tcPr>
             <w:tcW w:w="5102" w:type="dxa"/>
+            <w:shd w:val="clear" w:color="auto" w:fill="60CAF3" w:themeFill="accent4" w:themeFillTint="99"/>
             <w:vAlign w:val="center"/>
           </w:tcPr>
           <w:p>
@@ -1190,6 +1202,7 @@
         <w:tc>
           <w:tcPr>
             <w:tcW w:w="1020" w:type="dxa"/>
+            <w:shd w:val="clear" w:color="auto" w:fill="BFBFBF" w:themeFill="background1" w:themeFillShade="BF"/>
             <w:vAlign w:val="center"/>
           </w:tcPr>
           <w:p>
@@ -1220,6 +1233,7 @@
         <w:tc>
           <w:tcPr>
             <w:tcW w:w="5102" w:type="dxa"/>
+            <w:shd w:val="clear" w:color="auto" w:fill="8DD873" w:themeFill="accent6" w:themeFillTint="99"/>
             <w:vAlign w:val="center"/>
           </w:tcPr>
           <w:p>
@@ -1250,6 +1264,7 @@
         <w:tc>
           <w:tcPr>
             <w:tcW w:w="5102" w:type="dxa"/>
+            <w:shd w:val="clear" w:color="auto" w:fill="60CAF3" w:themeFill="accent4" w:themeFillTint="99"/>
             <w:vAlign w:val="center"/>
           </w:tcPr>
           <w:p>
@@ -1286,6 +1301,7 @@
         <w:tc>
           <w:tcPr>
             <w:tcW w:w="1020" w:type="dxa"/>
+            <w:shd w:val="clear" w:color="auto" w:fill="BFBFBF" w:themeFill="background1" w:themeFillShade="BF"/>
             <w:vAlign w:val="center"/>
           </w:tcPr>
           <w:p>
@@ -1316,6 +1332,7 @@
         <w:tc>
           <w:tcPr>
             <w:tcW w:w="5102" w:type="dxa"/>
+            <w:shd w:val="clear" w:color="auto" w:fill="8DD873" w:themeFill="accent6" w:themeFillTint="99"/>
             <w:vAlign w:val="center"/>
           </w:tcPr>
           <w:p>
@@ -1346,6 +1363,7 @@
         <w:tc>
           <w:tcPr>
             <w:tcW w:w="5102" w:type="dxa"/>
+            <w:shd w:val="clear" w:color="auto" w:fill="60CAF3" w:themeFill="accent4" w:themeFillTint="99"/>
             <w:vAlign w:val="center"/>
           </w:tcPr>
           <w:p>
@@ -1382,6 +1400,7 @@
         <w:tc>
           <w:tcPr>
             <w:tcW w:w="1020" w:type="dxa"/>
+            <w:shd w:val="clear" w:color="auto" w:fill="BFBFBF" w:themeFill="background1" w:themeFillShade="BF"/>
             <w:vAlign w:val="center"/>
           </w:tcPr>
           <w:p>
@@ -1412,6 +1431,7 @@
         <w:tc>
           <w:tcPr>
             <w:tcW w:w="5102" w:type="dxa"/>
+            <w:shd w:val="clear" w:color="auto" w:fill="8DD873" w:themeFill="accent6" w:themeFillTint="99"/>
             <w:vAlign w:val="center"/>
           </w:tcPr>
           <w:p>
@@ -1442,6 +1462,7 @@
         <w:tc>
           <w:tcPr>
             <w:tcW w:w="5102" w:type="dxa"/>
+            <w:shd w:val="clear" w:color="auto" w:fill="60CAF3" w:themeFill="accent4" w:themeFillTint="99"/>
             <w:vAlign w:val="center"/>
           </w:tcPr>
           <w:p>
@@ -1478,6 +1499,7 @@
         <w:tc>
           <w:tcPr>
             <w:tcW w:w="1020" w:type="dxa"/>
+            <w:shd w:val="clear" w:color="auto" w:fill="BFBFBF" w:themeFill="background1" w:themeFillShade="BF"/>
             <w:vAlign w:val="center"/>
           </w:tcPr>
           <w:p>
@@ -1508,6 +1530,7 @@
         <w:tc>
           <w:tcPr>
             <w:tcW w:w="5102" w:type="dxa"/>
+            <w:shd w:val="clear" w:color="auto" w:fill="8DD873" w:themeFill="accent6" w:themeFillTint="99"/>
             <w:vAlign w:val="center"/>
           </w:tcPr>
           <w:p>
@@ -1538,6 +1561,7 @@
         <w:tc>
           <w:tcPr>
             <w:tcW w:w="5102" w:type="dxa"/>
+            <w:shd w:val="clear" w:color="auto" w:fill="60CAF3" w:themeFill="accent4" w:themeFillTint="99"/>
             <w:vAlign w:val="center"/>
           </w:tcPr>
           <w:p>
@@ -1577,18 +1601,13 @@
           <w:szCs w:val="28"/>
           <w:lang w:val="en-IN"/>
         </w:rPr>
-      </w:pPr>
-      <w:r>
-        <w:rPr>
-          <w:rFonts w:ascii="Calibri" w:hAnsi="Calibri" w:cs="Calibri"/>
-          <w:b/>
-          <w:bCs/>
-          <w:sz w:val="28"/>
-          <w:szCs w:val="28"/>
-          <w:lang w:val="en-IN"/>
-        </w:rPr>
-        <w:br w:type="page"/>
-      </w:r>
+        <w:sectPr>
+          <w:pgSz w:w="12242" w:h="10773"/>
+          <w:pgMar w:top="284" w:right="284" w:bottom="284" w:left="284" w:header="709" w:footer="709" w:gutter="0"/>
+          <w:cols w:space="708"/>
+          <w:docGrid w:linePitch="360"/>
+        </w:sectPr>
+      </w:pPr>
     </w:p>
     <w:p>
       <w:pPr>
@@ -1652,6 +1671,7 @@
     </w:p>
     <w:p>
       <w:pPr>
+        <w:spacing w:after="120"/>
         <w:jc w:val="both"/>
         <w:rPr>
           <w:rFonts w:ascii="Calibri" w:hAnsi="Calibri" w:cs="Calibri"/>
@@ -1674,6 +1694,7 @@
     </w:p>
     <w:p>
       <w:pPr>
+        <w:spacing w:after="120"/>
         <w:jc w:val="both"/>
         <w:rPr>
           <w:rFonts w:ascii="Calibri" w:hAnsi="Calibri" w:cs="Calibri"/>
@@ -1681,11 +1702,24 @@
           <w:bCs/>
           <w:sz w:val="28"/>
           <w:szCs w:val="28"/>
-        </w:rPr>
-      </w:pPr>
-    </w:p>
-    <w:p>
-      <w:pPr>
+          <w:lang w:val="en-IN"/>
+        </w:rPr>
+      </w:pPr>
+      <w:r>
+        <w:rPr>
+          <w:rFonts w:ascii="Calibri" w:hAnsi="Calibri" w:cs="Calibri"/>
+          <w:b/>
+          <w:bCs/>
+          <w:sz w:val="28"/>
+          <w:szCs w:val="28"/>
+          <w:lang w:val="en-IN"/>
+        </w:rPr>
+        <w:t>The models and frameworks of interaction provide a way to understand and analyze the process of interaction between a user and a system. They help us identify the different components involved in the interaction and how they interact with each other.</w:t>
+      </w:r>
+    </w:p>
+    <w:p>
+      <w:pPr>
+        <w:spacing w:after="120"/>
         <w:jc w:val="both"/>
         <w:rPr>
           <w:rFonts w:ascii="Calibri" w:hAnsi="Calibri" w:cs="Calibri"/>
@@ -1705,11 +1739,12 @@
           <w:szCs w:val="28"/>
           <w:lang w:val="en-IN"/>
         </w:rPr>
-        <w:t>The models and frameworks of interaction provide a way to understand and analyze the process of interaction between a user and a system. They help us identify the different components involved in the interaction and how they interact with each other.</w:t>
-      </w:r>
-    </w:p>
-    <w:p>
-      <w:pPr>
+        <w:t>One commonly used framework is the interaction framework, which consists of four main components: the System, the User, the Input, and the Output. Each component has its own language. The User has a task language, the System has a core language, and the Input and Output components together form the Interface.</w:t>
+      </w:r>
+    </w:p>
+    <w:p>
+      <w:pPr>
+        <w:spacing w:after="120"/>
         <w:jc w:val="both"/>
         <w:rPr>
           <w:rFonts w:ascii="Calibri" w:hAnsi="Calibri" w:cs="Calibri"/>
@@ -1720,9 +1755,21 @@
           <w:lang w:val="en-IN"/>
         </w:rPr>
       </w:pPr>
-    </w:p>
-    <w:p>
-      <w:pPr>
+      <w:r>
+        <w:rPr>
+          <w:rFonts w:ascii="Calibri" w:hAnsi="Calibri" w:cs="Calibri"/>
+          <w:b/>
+          <w:bCs/>
+          <w:sz w:val="28"/>
+          <w:szCs w:val="28"/>
+          <w:lang w:val="en-IN"/>
+        </w:rPr>
+        <w:t>The interaction framework also includes the concept of translations between the components. The User articulates their task using their task language, which is then translated into the System's core language. The System performs the necessary operations based on the translated task, resulting in a new state. This new state is then translated into concepts or features of the Output, which the User observes and evaluates.</w:t>
+      </w:r>
+    </w:p>
+    <w:p>
+      <w:pPr>
+        <w:spacing w:after="120"/>
         <w:jc w:val="both"/>
         <w:rPr>
           <w:rFonts w:ascii="Calibri" w:hAnsi="Calibri" w:cs="Calibri"/>
@@ -1742,7 +1789,7 @@
           <w:szCs w:val="28"/>
           <w:lang w:val="en-IN"/>
         </w:rPr>
-        <w:t>One commonly used framework is the interaction framework, which consists of four main components: the System, the User, the Input, and the Output. Each component has its own language. The User has a task language, the System has a core language, and the Input and Output components together form the Interface.</w:t>
+        <w:t>Another important model is the framework for human-computer interaction (HCI). This framework considers the user's immediate context, including input and output, as well as the social and organizational context. It encompasses areas such as dialog design, interface styles, and presentation and screen design. Ergonomics, which focuses on the physical characteristics of the interaction, is also a part of HCI.</w:t>
       </w:r>
     </w:p>
     <w:p>
@@ -1757,6 +1804,76 @@
           <w:lang w:val="en-IN"/>
         </w:rPr>
       </w:pPr>
+      <w:r>
+        <w:rPr>
+          <w:rFonts w:ascii="Calibri" w:hAnsi="Calibri" w:cs="Calibri"/>
+          <w:b/>
+          <w:bCs/>
+          <w:sz w:val="28"/>
+          <w:szCs w:val="28"/>
+          <w:lang w:val="en-IN"/>
+        </w:rPr>
+        <w:t>These models and frameworks help designers and researchers understand the interaction process, identify potential issues, and design more effective and user-friendly interactive systems.</w:t>
+      </w:r>
+      <w:r>
+        <w:rPr>
+          <w:rFonts w:ascii="Calibri" w:hAnsi="Calibri" w:cs="Calibri"/>
+          <w:b/>
+          <w:bCs/>
+          <w:sz w:val="28"/>
+          <w:szCs w:val="28"/>
+          <w:lang w:val="en-IN"/>
+        </w:rPr>
+        <w:br w:type="page"/>
+      </w:r>
+      <w:r>
+        <w:rPr>
+          <w:rFonts w:ascii="Calibri" w:hAnsi="Calibri" w:cs="Calibri"/>
+          <w:b/>
+          <w:bCs/>
+          <w:sz w:val="28"/>
+          <w:szCs w:val="28"/>
+          <w:lang w:val="en-IN"/>
+        </w:rPr>
+        <w:lastRenderedPageBreak/>
+        <w:t xml:space="preserve">2.c) </w:t>
+      </w:r>
+      <w:r>
+        <w:rPr>
+          <w:rFonts w:ascii="Calibri" w:hAnsi="Calibri" w:cs="Calibri"/>
+          <w:b/>
+          <w:bCs/>
+          <w:sz w:val="28"/>
+          <w:szCs w:val="28"/>
+          <w:lang w:val="en-IN"/>
+        </w:rPr>
+        <w:t>Briefly discuss about the types of memory in detail.</w:t>
+      </w:r>
+    </w:p>
+    <w:p>
+      <w:pPr>
+        <w:rPr>
+          <w:rFonts w:ascii="Calibri" w:hAnsi="Calibri" w:cs="Calibri"/>
+          <w:b/>
+          <w:bCs/>
+          <w:color w:val="FF0000"/>
+          <w:sz w:val="28"/>
+          <w:szCs w:val="28"/>
+          <w:lang w:val="en-IN"/>
+        </w:rPr>
+      </w:pPr>
+      <w:r>
+        <w:rPr>
+          <w:rFonts w:ascii="Calibri" w:hAnsi="Calibri" w:cs="Calibri"/>
+          <w:b/>
+          <w:bCs/>
+          <w:color w:val="FF0000"/>
+          <w:sz w:val="28"/>
+          <w:szCs w:val="28"/>
+          <w:lang w:val="en-IN"/>
+        </w:rPr>
+        <w:t>Ans.2.c)</w:t>
+      </w:r>
     </w:p>
     <w:p>
       <w:pPr>
@@ -1779,7 +1896,7 @@
           <w:szCs w:val="28"/>
           <w:lang w:val="en-IN"/>
         </w:rPr>
-        <w:t>The interaction framework also includes the concept of translations between the components. The User articulates their task using their task language, which is then translated into the System's core language. The System performs the necessary operations based on the translated task, resulting in a new state. This new state is then translated into concepts or features of the Output, which the User observes and evaluates.</w:t>
+        <w:t>There are three types of memory or memory function: sensory memory, short-term memory or working memory, and long-term memory.</w:t>
       </w:r>
     </w:p>
     <w:p>
@@ -1816,7 +1933,7 @@
           <w:szCs w:val="28"/>
           <w:lang w:val="en-IN"/>
         </w:rPr>
-        <w:t>Another important model is the framework for human-computer interaction (HCI). This framework considers the user's immediate context, including input and output, as well as the social and organizational context. It encompasses areas such as dialog design, interface styles, and presentation and screen design. Ergonomics, which focuses on the physical characteristics of the interaction, is also a part of HCI.</w:t>
+        <w:t>1. Sensory Memory: This memory acts as a buffer for stimuli received through the senses. It includes iconic memory for visual stimuli, echoic memory for aural stimuli, and haptic memory for touch. Sensory memories are constantly overwritten by new information.</w:t>
       </w:r>
     </w:p>
     <w:p>
@@ -1853,20 +1970,181 @@
           <w:szCs w:val="28"/>
           <w:lang w:val="en-IN"/>
         </w:rPr>
-        <w:t>These models and frameworks help designers and researchers understand the interaction process, identify potential issues, and design more effective and user-friendly interactive systems.</w:t>
-      </w:r>
-    </w:p>
-    <w:p>
-      <w:pPr>
-        <w:rPr>
-          <w:rFonts w:ascii="Calibri" w:hAnsi="Calibri" w:cs="Calibri"/>
-          <w:b/>
-          <w:bCs/>
-          <w:sz w:val="28"/>
-          <w:szCs w:val="28"/>
-          <w:lang w:val="en-IN"/>
-        </w:rPr>
-      </w:pPr>
+        <w:t>2. Short-term Memory or Working Memory: This memory holds currently active information and allows us to process and manipulate it. It has a limited capacity and a relatively fast access time. Short-term memory is where we temporarily store information before it is either forgotten or transferred to long-term memory.</w:t>
+      </w:r>
+    </w:p>
+    <w:p>
+      <w:pPr>
+        <w:jc w:val="both"/>
+        <w:rPr>
+          <w:rFonts w:ascii="Calibri" w:hAnsi="Calibri" w:cs="Calibri"/>
+          <w:b/>
+          <w:bCs/>
+          <w:sz w:val="28"/>
+          <w:szCs w:val="28"/>
+          <w:lang w:val="en-IN"/>
+        </w:rPr>
+      </w:pPr>
+    </w:p>
+    <w:p>
+      <w:pPr>
+        <w:jc w:val="both"/>
+        <w:rPr>
+          <w:rFonts w:ascii="Calibri" w:hAnsi="Calibri" w:cs="Calibri"/>
+          <w:b/>
+          <w:bCs/>
+          <w:sz w:val="28"/>
+          <w:szCs w:val="28"/>
+          <w:lang w:val="en-IN"/>
+        </w:rPr>
+      </w:pPr>
+      <w:r>
+        <w:rPr>
+          <w:rFonts w:ascii="Calibri" w:hAnsi="Calibri" w:cs="Calibri"/>
+          <w:b/>
+          <w:bCs/>
+          <w:sz w:val="28"/>
+          <w:szCs w:val="28"/>
+          <w:lang w:val="en-IN"/>
+        </w:rPr>
+        <w:t xml:space="preserve">3. Long-term Memory: This memory is intended for the long-term storage of information. It has a huge capacity and a relatively slow access time. Long-term memory is where we store factual information, experiential knowledge, procedural rules of </w:t>
+      </w:r>
+      <w:proofErr w:type="spellStart"/>
+      <w:r>
+        <w:rPr>
+          <w:rFonts w:ascii="Calibri" w:hAnsi="Calibri" w:cs="Calibri"/>
+          <w:b/>
+          <w:bCs/>
+          <w:sz w:val="28"/>
+          <w:szCs w:val="28"/>
+          <w:lang w:val="en-IN"/>
+        </w:rPr>
+        <w:t>behavior</w:t>
+      </w:r>
+      <w:proofErr w:type="spellEnd"/>
+      <w:r>
+        <w:rPr>
+          <w:rFonts w:ascii="Calibri" w:hAnsi="Calibri" w:cs="Calibri"/>
+          <w:b/>
+          <w:bCs/>
+          <w:sz w:val="28"/>
+          <w:szCs w:val="28"/>
+          <w:lang w:val="en-IN"/>
+        </w:rPr>
+        <w:t>, and everything we "know." It has a slower rate of forgetting compared to short-term memory.</w:t>
+      </w:r>
+    </w:p>
+    <w:p>
+      <w:pPr>
+        <w:jc w:val="both"/>
+        <w:rPr>
+          <w:rFonts w:ascii="Calibri" w:hAnsi="Calibri" w:cs="Calibri"/>
+          <w:b/>
+          <w:bCs/>
+          <w:sz w:val="28"/>
+          <w:szCs w:val="28"/>
+          <w:lang w:val="en-IN"/>
+        </w:rPr>
+      </w:pPr>
+    </w:p>
+    <w:p>
+      <w:pPr>
+        <w:jc w:val="both"/>
+        <w:rPr>
+          <w:rFonts w:ascii="Calibri" w:hAnsi="Calibri" w:cs="Calibri"/>
+          <w:b/>
+          <w:bCs/>
+          <w:sz w:val="28"/>
+          <w:szCs w:val="28"/>
+          <w:lang w:val="en-IN"/>
+        </w:rPr>
+      </w:pPr>
+      <w:r>
+        <w:rPr>
+          <w:rFonts w:ascii="Calibri" w:hAnsi="Calibri" w:cs="Calibri"/>
+          <w:b/>
+          <w:bCs/>
+          <w:sz w:val="28"/>
+          <w:szCs w:val="28"/>
+          <w:lang w:val="en-IN"/>
+        </w:rPr>
+        <w:t>Long-term memory can be further divided into two types:</w:t>
+      </w:r>
+    </w:p>
+    <w:p>
+      <w:pPr>
+        <w:pStyle w:val="ListParagraph"/>
+        <w:numPr>
+          <w:ilvl w:val="0"/>
+          <w:numId w:val="9"/>
+        </w:numPr>
+        <w:spacing w:after="0"/>
+        <w:jc w:val="both"/>
+        <w:rPr>
+          <w:rFonts w:ascii="Calibri" w:hAnsi="Calibri" w:cs="Calibri"/>
+          <w:b/>
+          <w:bCs/>
+          <w:sz w:val="28"/>
+          <w:szCs w:val="28"/>
+          <w:lang w:val="en-IN"/>
+        </w:rPr>
+      </w:pPr>
+      <w:r>
+        <w:rPr>
+          <w:rFonts w:ascii="Calibri" w:hAnsi="Calibri" w:cs="Calibri"/>
+          <w:b/>
+          <w:bCs/>
+          <w:sz w:val="28"/>
+          <w:szCs w:val="28"/>
+          <w:lang w:val="en-IN"/>
+        </w:rPr>
+        <w:t>Episodic Memory: This represents our memory of events and experiences in a serial form. It allows us to reconstruct past events and experiences.</w:t>
+      </w:r>
+    </w:p>
+    <w:p>
+      <w:pPr>
+        <w:pStyle w:val="ListParagraph"/>
+        <w:spacing w:after="0"/>
+        <w:jc w:val="both"/>
+        <w:rPr>
+          <w:rFonts w:ascii="Calibri" w:hAnsi="Calibri" w:cs="Calibri"/>
+          <w:b/>
+          <w:bCs/>
+          <w:sz w:val="28"/>
+          <w:szCs w:val="28"/>
+          <w:lang w:val="en-IN"/>
+        </w:rPr>
+      </w:pPr>
+    </w:p>
+    <w:p>
+      <w:pPr>
+        <w:pStyle w:val="ListParagraph"/>
+        <w:numPr>
+          <w:ilvl w:val="0"/>
+          <w:numId w:val="9"/>
+        </w:numPr>
+        <w:spacing w:before="240" w:after="360"/>
+        <w:jc w:val="both"/>
+        <w:rPr>
+          <w:rFonts w:ascii="Calibri" w:hAnsi="Calibri" w:cs="Calibri"/>
+          <w:b/>
+          <w:bCs/>
+          <w:sz w:val="28"/>
+          <w:szCs w:val="28"/>
+          <w:lang w:val="en-IN"/>
+        </w:rPr>
+      </w:pPr>
+      <w:r>
+        <w:rPr>
+          <w:rFonts w:ascii="Calibri" w:hAnsi="Calibri" w:cs="Calibri"/>
+          <w:b/>
+          <w:bCs/>
+          <w:sz w:val="28"/>
+          <w:szCs w:val="28"/>
+          <w:lang w:val="en-IN"/>
+        </w:rPr>
+        <w:t>Semantic Memory: This is a structured record of facts, concepts, and skills that we have acquired. It is derived from our episodic memory and contains our knowledge and understanding of the world.</w:t>
+      </w:r>
       <w:r>
         <w:rPr>
           <w:rFonts w:ascii="Calibri" w:hAnsi="Calibri" w:cs="Calibri"/>
@@ -1889,359 +2167,13 @@
           <w:szCs w:val="28"/>
           <w:lang w:val="en-IN"/>
         </w:rPr>
-      </w:pPr>
-    </w:p>
-    <w:p>
-      <w:pPr>
-        <w:rPr>
-          <w:rFonts w:ascii="Calibri" w:hAnsi="Calibri" w:cs="Calibri"/>
-          <w:b/>
-          <w:bCs/>
-          <w:sz w:val="28"/>
-          <w:szCs w:val="28"/>
-          <w:lang w:val="en-IN"/>
-        </w:rPr>
-      </w:pPr>
-      <w:r>
-        <w:rPr>
-          <w:rFonts w:ascii="Calibri" w:hAnsi="Calibri" w:cs="Calibri"/>
-          <w:b/>
-          <w:bCs/>
-          <w:sz w:val="28"/>
-          <w:szCs w:val="28"/>
-          <w:lang w:val="en-IN"/>
-        </w:rPr>
-        <w:t xml:space="preserve">2.c) </w:t>
-      </w:r>
-      <w:r>
-        <w:rPr>
-          <w:rFonts w:ascii="Calibri" w:hAnsi="Calibri" w:cs="Calibri"/>
-          <w:b/>
-          <w:bCs/>
-          <w:sz w:val="28"/>
-          <w:szCs w:val="28"/>
-          <w:lang w:val="en-IN"/>
-        </w:rPr>
-        <w:t>Briefly discuss about the types of memory in detail.</w:t>
-      </w:r>
-    </w:p>
-    <w:p>
-      <w:pPr>
-        <w:rPr>
-          <w:rFonts w:ascii="Calibri" w:hAnsi="Calibri" w:cs="Calibri"/>
-          <w:b/>
-          <w:bCs/>
-          <w:color w:val="FF0000"/>
-          <w:sz w:val="28"/>
-          <w:szCs w:val="28"/>
-          <w:lang w:val="en-IN"/>
-        </w:rPr>
-      </w:pPr>
-      <w:r>
-        <w:rPr>
-          <w:rFonts w:ascii="Calibri" w:hAnsi="Calibri" w:cs="Calibri"/>
-          <w:b/>
-          <w:bCs/>
-          <w:color w:val="FF0000"/>
-          <w:sz w:val="28"/>
-          <w:szCs w:val="28"/>
-          <w:lang w:val="en-IN"/>
-        </w:rPr>
-        <w:t>Ans.2.c)</w:t>
-      </w:r>
-    </w:p>
-    <w:p>
-      <w:pPr>
-        <w:jc w:val="both"/>
-        <w:rPr>
-          <w:rFonts w:ascii="Calibri" w:hAnsi="Calibri" w:cs="Calibri"/>
-          <w:b/>
-          <w:bCs/>
-          <w:sz w:val="28"/>
-          <w:szCs w:val="28"/>
-          <w:lang w:val="en-IN"/>
-        </w:rPr>
-      </w:pPr>
-      <w:r>
-        <w:rPr>
-          <w:rFonts w:ascii="Calibri" w:hAnsi="Calibri" w:cs="Calibri"/>
-          <w:b/>
-          <w:bCs/>
-          <w:sz w:val="28"/>
-          <w:szCs w:val="28"/>
-          <w:lang w:val="en-IN"/>
-        </w:rPr>
-        <w:t>There are three types of memory or memory function: sensory memory, short-term memory or working memory, and long-term memory.</w:t>
-      </w:r>
-    </w:p>
-    <w:p>
-      <w:pPr>
-        <w:jc w:val="both"/>
-        <w:rPr>
-          <w:rFonts w:ascii="Calibri" w:hAnsi="Calibri" w:cs="Calibri"/>
-          <w:b/>
-          <w:bCs/>
-          <w:sz w:val="28"/>
-          <w:szCs w:val="28"/>
-          <w:lang w:val="en-IN"/>
-        </w:rPr>
-      </w:pPr>
-    </w:p>
-    <w:p>
-      <w:pPr>
-        <w:jc w:val="both"/>
-        <w:rPr>
-          <w:rFonts w:ascii="Calibri" w:hAnsi="Calibri" w:cs="Calibri"/>
-          <w:b/>
-          <w:bCs/>
-          <w:sz w:val="28"/>
-          <w:szCs w:val="28"/>
-          <w:lang w:val="en-IN"/>
-        </w:rPr>
-      </w:pPr>
-      <w:r>
-        <w:rPr>
-          <w:rFonts w:ascii="Calibri" w:hAnsi="Calibri" w:cs="Calibri"/>
-          <w:b/>
-          <w:bCs/>
-          <w:sz w:val="28"/>
-          <w:szCs w:val="28"/>
-          <w:lang w:val="en-IN"/>
-        </w:rPr>
-        <w:t>1. Sensory Memory: This memory acts as a buffer for stimuli received through the senses. It includes iconic memory for visual stimuli, echoic memory for aural stimuli, and haptic memory for touch. Sensory memories are constantly overwritten by new information.</w:t>
-      </w:r>
-    </w:p>
-    <w:p>
-      <w:pPr>
-        <w:jc w:val="both"/>
-        <w:rPr>
-          <w:rFonts w:ascii="Calibri" w:hAnsi="Calibri" w:cs="Calibri"/>
-          <w:b/>
-          <w:bCs/>
-          <w:sz w:val="28"/>
-          <w:szCs w:val="28"/>
-          <w:lang w:val="en-IN"/>
-        </w:rPr>
-      </w:pPr>
-    </w:p>
-    <w:p>
-      <w:pPr>
-        <w:jc w:val="both"/>
-        <w:rPr>
-          <w:rFonts w:ascii="Calibri" w:hAnsi="Calibri" w:cs="Calibri"/>
-          <w:b/>
-          <w:bCs/>
-          <w:sz w:val="28"/>
-          <w:szCs w:val="28"/>
-          <w:lang w:val="en-IN"/>
-        </w:rPr>
-      </w:pPr>
-      <w:r>
-        <w:rPr>
-          <w:rFonts w:ascii="Calibri" w:hAnsi="Calibri" w:cs="Calibri"/>
-          <w:b/>
-          <w:bCs/>
-          <w:sz w:val="28"/>
-          <w:szCs w:val="28"/>
-          <w:lang w:val="en-IN"/>
-        </w:rPr>
-        <w:t>2. Short-term Memory or Working Memory: This memory holds currently active information and allows us to process and manipulate it. It has a limited capacity and a relatively fast access time. Short-term memory is where we temporarily store information before it is either forgotten or transferred to long-term memory.</w:t>
-      </w:r>
-    </w:p>
-    <w:p>
-      <w:pPr>
-        <w:jc w:val="both"/>
-        <w:rPr>
-          <w:rFonts w:ascii="Calibri" w:hAnsi="Calibri" w:cs="Calibri"/>
-          <w:b/>
-          <w:bCs/>
-          <w:sz w:val="28"/>
-          <w:szCs w:val="28"/>
-          <w:lang w:val="en-IN"/>
-        </w:rPr>
-      </w:pPr>
-    </w:p>
-    <w:p>
-      <w:pPr>
-        <w:jc w:val="both"/>
-        <w:rPr>
-          <w:rFonts w:ascii="Calibri" w:hAnsi="Calibri" w:cs="Calibri"/>
-          <w:b/>
-          <w:bCs/>
-          <w:sz w:val="28"/>
-          <w:szCs w:val="28"/>
-          <w:lang w:val="en-IN"/>
-        </w:rPr>
-      </w:pPr>
-      <w:r>
-        <w:rPr>
-          <w:rFonts w:ascii="Calibri" w:hAnsi="Calibri" w:cs="Calibri"/>
-          <w:b/>
-          <w:bCs/>
-          <w:sz w:val="28"/>
-          <w:szCs w:val="28"/>
-          <w:lang w:val="en-IN"/>
-        </w:rPr>
-        <w:t xml:space="preserve">3. Long-term Memory: This memory is intended for the long-term storage of information. It has a huge capacity and a relatively slow access time. Long-term memory is where we store factual information, experiential knowledge, procedural rules of </w:t>
-      </w:r>
-      <w:proofErr w:type="spellStart"/>
-      <w:r>
-        <w:rPr>
-          <w:rFonts w:ascii="Calibri" w:hAnsi="Calibri" w:cs="Calibri"/>
-          <w:b/>
-          <w:bCs/>
-          <w:sz w:val="28"/>
-          <w:szCs w:val="28"/>
-          <w:lang w:val="en-IN"/>
-        </w:rPr>
-        <w:t>behavior</w:t>
-      </w:r>
-      <w:proofErr w:type="spellEnd"/>
-      <w:r>
-        <w:rPr>
-          <w:rFonts w:ascii="Calibri" w:hAnsi="Calibri" w:cs="Calibri"/>
-          <w:b/>
-          <w:bCs/>
-          <w:sz w:val="28"/>
-          <w:szCs w:val="28"/>
-          <w:lang w:val="en-IN"/>
-        </w:rPr>
-        <w:t>, and everything we "know." It has a slower rate of forgetting compared to short-term memory.</w:t>
-      </w:r>
-    </w:p>
-    <w:p>
-      <w:pPr>
-        <w:jc w:val="both"/>
-        <w:rPr>
-          <w:rFonts w:ascii="Calibri" w:hAnsi="Calibri" w:cs="Calibri"/>
-          <w:b/>
-          <w:bCs/>
-          <w:sz w:val="28"/>
-          <w:szCs w:val="28"/>
-          <w:lang w:val="en-IN"/>
-        </w:rPr>
-      </w:pPr>
-    </w:p>
-    <w:p>
-      <w:pPr>
-        <w:jc w:val="both"/>
-        <w:rPr>
-          <w:rFonts w:ascii="Calibri" w:hAnsi="Calibri" w:cs="Calibri"/>
-          <w:b/>
-          <w:bCs/>
-          <w:sz w:val="28"/>
-          <w:szCs w:val="28"/>
-          <w:lang w:val="en-IN"/>
-        </w:rPr>
-      </w:pPr>
-      <w:r>
-        <w:rPr>
-          <w:rFonts w:ascii="Calibri" w:hAnsi="Calibri" w:cs="Calibri"/>
-          <w:b/>
-          <w:bCs/>
-          <w:sz w:val="28"/>
-          <w:szCs w:val="28"/>
-          <w:lang w:val="en-IN"/>
-        </w:rPr>
-        <w:t>Long-term memory can be further divided into two types:</w:t>
-      </w:r>
-    </w:p>
-    <w:p>
-      <w:pPr>
-        <w:jc w:val="both"/>
-        <w:rPr>
-          <w:rFonts w:ascii="Calibri" w:hAnsi="Calibri" w:cs="Calibri"/>
-          <w:b/>
-          <w:bCs/>
-          <w:sz w:val="28"/>
-          <w:szCs w:val="28"/>
-          <w:lang w:val="en-IN"/>
-        </w:rPr>
-      </w:pPr>
-    </w:p>
-    <w:p>
-      <w:pPr>
-        <w:jc w:val="both"/>
-        <w:rPr>
-          <w:rFonts w:ascii="Calibri" w:hAnsi="Calibri" w:cs="Calibri"/>
-          <w:b/>
-          <w:bCs/>
-          <w:sz w:val="28"/>
-          <w:szCs w:val="28"/>
-          <w:lang w:val="en-IN"/>
-        </w:rPr>
-      </w:pPr>
-      <w:r>
-        <w:rPr>
-          <w:rFonts w:ascii="Calibri" w:hAnsi="Calibri" w:cs="Calibri"/>
-          <w:b/>
-          <w:bCs/>
-          <w:sz w:val="28"/>
-          <w:szCs w:val="28"/>
-          <w:lang w:val="en-IN"/>
-        </w:rPr>
-        <w:t>- Episodic Memory: This represents our memory of events and experiences in a serial form. It allows us to reconstruct past events and experiences.</w:t>
-      </w:r>
-    </w:p>
-    <w:p>
-      <w:pPr>
-        <w:jc w:val="both"/>
-        <w:rPr>
-          <w:rFonts w:ascii="Calibri" w:hAnsi="Calibri" w:cs="Calibri"/>
-          <w:b/>
-          <w:bCs/>
-          <w:sz w:val="28"/>
-          <w:szCs w:val="28"/>
-          <w:lang w:val="en-IN"/>
-        </w:rPr>
-      </w:pPr>
-    </w:p>
-    <w:p>
-      <w:pPr>
-        <w:jc w:val="both"/>
-        <w:rPr>
-          <w:rFonts w:ascii="Calibri" w:hAnsi="Calibri" w:cs="Calibri"/>
-          <w:b/>
-          <w:bCs/>
-          <w:sz w:val="28"/>
-          <w:szCs w:val="28"/>
-          <w:lang w:val="en-IN"/>
-        </w:rPr>
-      </w:pPr>
-      <w:r>
-        <w:rPr>
-          <w:rFonts w:ascii="Calibri" w:hAnsi="Calibri" w:cs="Calibri"/>
-          <w:b/>
-          <w:bCs/>
-          <w:sz w:val="28"/>
-          <w:szCs w:val="28"/>
-          <w:lang w:val="en-IN"/>
-        </w:rPr>
-        <w:t>- Semantic Memory: This is a structured record of facts, concepts, and skills that we have acquired. It is derived from our episodic memory and contains our knowledge and understanding of the world.</w:t>
-      </w:r>
-    </w:p>
-    <w:p>
-      <w:pPr>
-        <w:rPr>
-          <w:rFonts w:ascii="Calibri" w:hAnsi="Calibri" w:cs="Calibri"/>
-          <w:b/>
-          <w:bCs/>
-          <w:sz w:val="28"/>
-          <w:szCs w:val="28"/>
-          <w:lang w:val="en-IN"/>
-        </w:rPr>
-      </w:pPr>
-      <w:r>
-        <w:rPr>
-          <w:rFonts w:ascii="Calibri" w:hAnsi="Calibri" w:cs="Calibri"/>
-          <w:b/>
-          <w:bCs/>
-          <w:sz w:val="28"/>
-          <w:szCs w:val="28"/>
-          <w:lang w:val="en-IN"/>
-        </w:rPr>
-        <w:br w:type="page"/>
-      </w:r>
+        <w:sectPr>
+          <w:pgSz w:w="12242" w:h="11907"/>
+          <w:pgMar w:top="284" w:right="284" w:bottom="284" w:left="284" w:header="709" w:footer="709" w:gutter="0"/>
+          <w:cols w:space="708"/>
+          <w:docGrid w:linePitch="360"/>
+        </w:sectPr>
+      </w:pPr>
     </w:p>
     <w:p>
       <w:pPr>
@@ -2758,6 +2690,24 @@
           <w:szCs w:val="28"/>
           <w:lang w:val="en-IN"/>
         </w:rPr>
+        <w:sectPr>
+          <w:pgSz w:w="12240" w:h="15840"/>
+          <w:pgMar w:top="284" w:right="284" w:bottom="284" w:left="284" w:header="709" w:footer="709" w:gutter="0"/>
+          <w:cols w:space="708"/>
+          <w:docGrid w:linePitch="360"/>
+        </w:sectPr>
+      </w:pPr>
+    </w:p>
+    <w:p>
+      <w:pPr>
+        <w:rPr>
+          <w:rFonts w:ascii="Calibri" w:hAnsi="Calibri" w:cs="Calibri"/>
+          <w:b/>
+          <w:bCs/>
+          <w:sz w:val="28"/>
+          <w:szCs w:val="28"/>
+          <w:lang w:val="en-IN"/>
+        </w:rPr>
       </w:pPr>
       <w:r>
         <w:rPr>
@@ -2826,7 +2776,7 @@
           <w:sz w:val="28"/>
           <w:szCs w:val="28"/>
         </w:rPr>
-        <w:t xml:space="preserve">. There are three main approaches to prototyping: </w:t>
+        <w:t xml:space="preserve">There are three main approaches to prototyping: </w:t>
       </w:r>
     </w:p>
     <w:p>
@@ -3046,6 +2996,7 @@
           <w:bCs/>
           <w:sz w:val="28"/>
           <w:szCs w:val="28"/>
+          <w:lang w:val="en-IN"/>
         </w:rPr>
       </w:pPr>
       <w:r>
@@ -3058,18 +3009,6 @@
         </w:rPr>
         <w:t>Here the prototype is not discarded and serves as the basis for the next iteration of design. In this case, the actual system is seen as evolving from a very limited initial version to its final release. It also fits in well with the modifications which must be made to the system that arise during the operation and maintenance activity in the life cycle.</w:t>
       </w:r>
-    </w:p>
-    <w:p>
-      <w:pPr>
-        <w:rPr>
-          <w:rFonts w:ascii="Calibri" w:hAnsi="Calibri" w:cs="Calibri"/>
-          <w:b/>
-          <w:bCs/>
-          <w:sz w:val="28"/>
-          <w:szCs w:val="28"/>
-          <w:lang w:val="en-IN"/>
-        </w:rPr>
-      </w:pPr>
       <w:r>
         <w:rPr>
           <w:rFonts w:ascii="Calibri" w:hAnsi="Calibri" w:cs="Calibri"/>
@@ -3093,7 +3032,7 @@
           <w:lang w:val="en-IN"/>
         </w:rPr>
         <w:sectPr>
-          <w:pgSz w:w="12240" w:h="15840"/>
+          <w:pgSz w:w="12242" w:h="14742"/>
           <w:pgMar w:top="284" w:right="284" w:bottom="284" w:left="284" w:header="709" w:footer="709" w:gutter="0"/>
           <w:cols w:space="708"/>
           <w:docGrid w:linePitch="360"/>
@@ -3561,7 +3500,7 @@
           <w:lang w:val="en-IN"/>
         </w:rPr>
         <w:sectPr>
-          <w:pgSz w:w="12242" w:h="21512"/>
+          <w:pgSz w:w="12242" w:h="20979"/>
           <w:pgMar w:top="284" w:right="284" w:bottom="284" w:left="284" w:header="709" w:footer="709" w:gutter="0"/>
           <w:cols w:space="708"/>
           <w:docGrid w:linePitch="360"/>
@@ -3919,16 +3858,18 @@
           <w:bCs/>
           <w:sz w:val="28"/>
           <w:szCs w:val="28"/>
-          <w:lang w:val="en-IN"/>
-        </w:rPr>
-      </w:pPr>
-      <w:r>
-        <w:rPr>
-          <w:rFonts w:ascii="Calibri" w:hAnsi="Calibri" w:cs="Calibri"/>
-          <w:b/>
-          <w:bCs/>
-          <w:sz w:val="28"/>
-          <w:szCs w:val="28"/>
+          <w:u w:val="thick"/>
+          <w:lang w:val="en-IN"/>
+        </w:rPr>
+      </w:pPr>
+      <w:r>
+        <w:rPr>
+          <w:rFonts w:ascii="Calibri" w:hAnsi="Calibri" w:cs="Calibri"/>
+          <w:b/>
+          <w:bCs/>
+          <w:sz w:val="28"/>
+          <w:szCs w:val="28"/>
+          <w:u w:val="thick"/>
           <w:lang w:val="en-IN"/>
         </w:rPr>
         <w:t>Golden Rule of Design</w:t>
@@ -4138,6 +4079,7 @@
     </w:p>
     <w:p>
       <w:pPr>
+        <w:ind w:left="283"/>
         <w:jc w:val="both"/>
         <w:rPr>
           <w:rFonts w:ascii="Calibri" w:hAnsi="Calibri" w:cs="Calibri"/>
@@ -4204,6 +4146,7 @@
     </w:p>
     <w:p>
       <w:pPr>
+        <w:ind w:left="283"/>
         <w:jc w:val="both"/>
         <w:rPr>
           <w:rFonts w:ascii="Calibri" w:hAnsi="Calibri" w:cs="Calibri"/>
@@ -4292,6 +4235,7 @@
     </w:p>
     <w:p>
       <w:pPr>
+        <w:ind w:left="283"/>
         <w:jc w:val="both"/>
         <w:rPr>
           <w:rFonts w:ascii="Calibri" w:hAnsi="Calibri" w:cs="Calibri"/>
@@ -4337,6 +4281,7 @@
     <w:p>
       <w:pPr>
         <w:spacing w:after="0"/>
+        <w:ind w:left="283"/>
         <w:jc w:val="both"/>
         <w:rPr>
           <w:rFonts w:ascii="Calibri" w:hAnsi="Calibri" w:cs="Calibri"/>
@@ -4360,6 +4305,7 @@
     <w:p>
       <w:pPr>
         <w:spacing w:after="0"/>
+        <w:ind w:left="283"/>
         <w:jc w:val="both"/>
         <w:rPr>
           <w:rFonts w:ascii="Calibri" w:hAnsi="Calibri" w:cs="Calibri"/>
@@ -4383,6 +4329,7 @@
     <w:p>
       <w:pPr>
         <w:spacing w:after="0"/>
+        <w:ind w:left="283"/>
         <w:jc w:val="both"/>
         <w:rPr>
           <w:rFonts w:ascii="Calibri" w:hAnsi="Calibri" w:cs="Calibri"/>
@@ -4626,6 +4573,24 @@
           <w:szCs w:val="28"/>
           <w:lang w:val="en-IN"/>
         </w:rPr>
+        <w:sectPr>
+          <w:pgSz w:w="12240" w:h="15840"/>
+          <w:pgMar w:top="284" w:right="284" w:bottom="284" w:left="284" w:header="709" w:footer="709" w:gutter="0"/>
+          <w:cols w:space="708"/>
+          <w:docGrid w:linePitch="360"/>
+        </w:sectPr>
+      </w:pPr>
+    </w:p>
+    <w:p>
+      <w:pPr>
+        <w:rPr>
+          <w:rFonts w:ascii="Calibri" w:hAnsi="Calibri" w:cs="Calibri"/>
+          <w:b/>
+          <w:bCs/>
+          <w:sz w:val="28"/>
+          <w:szCs w:val="28"/>
+          <w:lang w:val="en-IN"/>
+        </w:rPr>
       </w:pPr>
       <w:r>
         <w:rPr>
@@ -6856,7 +6821,7 @@
         <w:widowControl w:val="0"/>
         <w:autoSpaceDE w:val="0"/>
         <w:autoSpaceDN w:val="0"/>
-        <w:spacing w:before="19" w:after="0" w:line="240" w:lineRule="auto"/>
+        <w:spacing w:before="19" w:after="120" w:line="240" w:lineRule="auto"/>
         <w:ind w:left="304" w:right="676"/>
         <w:jc w:val="both"/>
         <w:rPr>
@@ -7331,18 +7296,6 @@
         </w:rPr>
         <w:t>leaders.</w:t>
       </w:r>
-    </w:p>
-    <w:p>
-      <w:pPr>
-        <w:rPr>
-          <w:rFonts w:ascii="Calibri" w:hAnsi="Calibri" w:cs="Calibri"/>
-          <w:b/>
-          <w:bCs/>
-          <w:sz w:val="28"/>
-          <w:szCs w:val="28"/>
-          <w:lang w:val="en-IN"/>
-        </w:rPr>
-      </w:pPr>
     </w:p>
     <w:p>
       <w:pPr>
@@ -7504,18 +7457,10 @@
     </w:p>
     <w:p>
       <w:pPr>
-        <w:rPr>
-          <w:rFonts w:ascii="Calibri" w:hAnsi="Calibri" w:cs="Calibri"/>
-          <w:b/>
-          <w:bCs/>
-          <w:sz w:val="28"/>
-          <w:szCs w:val="28"/>
-          <w:lang w:val="en-IN"/>
-        </w:rPr>
-      </w:pPr>
-    </w:p>
-    <w:p>
-      <w:pPr>
+        <w:numPr>
+          <w:ilvl w:val="0"/>
+          <w:numId w:val="6"/>
+        </w:numPr>
         <w:rPr>
           <w:rFonts w:ascii="Calibri" w:hAnsi="Calibri" w:cs="Calibri"/>
           <w:b/>
@@ -7536,6 +7481,24 @@
         </w:rPr>
         <w:br w:type="page"/>
       </w:r>
+    </w:p>
+    <w:p>
+      <w:pPr>
+        <w:rPr>
+          <w:rFonts w:ascii="Calibri" w:hAnsi="Calibri" w:cs="Calibri"/>
+          <w:b/>
+          <w:bCs/>
+          <w:sz w:val="28"/>
+          <w:szCs w:val="28"/>
+          <w:lang w:val="en-IN"/>
+        </w:rPr>
+        <w:sectPr>
+          <w:pgSz w:w="12242" w:h="13608"/>
+          <w:pgMar w:top="284" w:right="284" w:bottom="284" w:left="284" w:header="709" w:footer="709" w:gutter="0"/>
+          <w:cols w:space="708"/>
+          <w:docGrid w:linePitch="360"/>
+        </w:sectPr>
+      </w:pPr>
     </w:p>
     <w:p>
       <w:pPr>
@@ -7948,18 +7911,6 @@
           <w:lang w:val="en-IN"/>
         </w:rPr>
       </w:pPr>
-    </w:p>
-    <w:p>
-      <w:pPr>
-        <w:rPr>
-          <w:rFonts w:ascii="Calibri" w:hAnsi="Calibri" w:cs="Calibri"/>
-          <w:b/>
-          <w:bCs/>
-          <w:sz w:val="28"/>
-          <w:szCs w:val="28"/>
-          <w:lang w:val="en-IN"/>
-        </w:rPr>
-      </w:pPr>
       <w:r>
         <w:rPr>
           <w:rFonts w:ascii="Calibri" w:hAnsi="Calibri" w:cs="Calibri"/>
@@ -7971,6 +7922,24 @@
         </w:rPr>
         <w:br w:type="page"/>
       </w:r>
+    </w:p>
+    <w:p>
+      <w:pPr>
+        <w:rPr>
+          <w:rFonts w:ascii="Calibri" w:hAnsi="Calibri" w:cs="Calibri"/>
+          <w:b/>
+          <w:bCs/>
+          <w:sz w:val="28"/>
+          <w:szCs w:val="28"/>
+          <w:lang w:val="en-IN"/>
+        </w:rPr>
+        <w:sectPr>
+          <w:pgSz w:w="12242" w:h="11907"/>
+          <w:pgMar w:top="284" w:right="284" w:bottom="284" w:left="284" w:header="709" w:footer="709" w:gutter="0"/>
+          <w:cols w:space="708"/>
+          <w:docGrid w:linePitch="360"/>
+        </w:sectPr>
+      </w:pPr>
     </w:p>
     <w:p>
       <w:pPr>
@@ -8136,20 +8105,8 @@
         <w:t>Overall, goal and task hierarchies are important cognitive models that help in understanding and representing the structure of user goals and tasks in interactive systems, facilitating the design and development of user-friendly interfaces.</w:t>
       </w:r>
     </w:p>
-    <w:p>
-      <w:pPr>
-        <w:rPr>
-          <w:rFonts w:ascii="Calibri" w:hAnsi="Calibri" w:cs="Calibri"/>
-          <w:b/>
-          <w:bCs/>
-          <w:sz w:val="28"/>
-          <w:szCs w:val="28"/>
-          <w:lang w:val="en-IN"/>
-        </w:rPr>
-      </w:pPr>
-    </w:p>
     <w:sectPr>
-      <w:pgSz w:w="12240" w:h="15840"/>
+      <w:pgSz w:w="12242" w:h="10172"/>
       <w:pgMar w:top="284" w:right="284" w:bottom="284" w:left="284" w:header="709" w:footer="709" w:gutter="0"/>
       <w:cols w:space="708"/>
       <w:docGrid w:linePitch="360"/>
@@ -8274,6 +8231,204 @@
     </w:lvl>
   </w:abstractNum>
   <w:abstractNum w:abstractNumId="1" w15:restartNumberingAfterBreak="0">
+    <w:nsid w:val="1FE37D04"/>
+    <w:multiLevelType w:val="hybridMultilevel"/>
+    <w:tmpl w:val="61AEBB78"/>
+    <w:lvl w:ilvl="0" w:tplc="4009000F">
+      <w:start w:val="1"/>
+      <w:numFmt w:val="decimal"/>
+      <w:lvlText w:val="%1."/>
+      <w:lvlJc w:val="left"/>
+      <w:pPr>
+        <w:ind w:left="720" w:hanging="360"/>
+      </w:pPr>
+    </w:lvl>
+    <w:lvl w:ilvl="1" w:tplc="40090019" w:tentative="1">
+      <w:start w:val="1"/>
+      <w:numFmt w:val="lowerLetter"/>
+      <w:lvlText w:val="%2."/>
+      <w:lvlJc w:val="left"/>
+      <w:pPr>
+        <w:ind w:left="1440" w:hanging="360"/>
+      </w:pPr>
+    </w:lvl>
+    <w:lvl w:ilvl="2" w:tplc="4009001B" w:tentative="1">
+      <w:start w:val="1"/>
+      <w:numFmt w:val="lowerRoman"/>
+      <w:lvlText w:val="%3."/>
+      <w:lvlJc w:val="right"/>
+      <w:pPr>
+        <w:ind w:left="2160" w:hanging="180"/>
+      </w:pPr>
+    </w:lvl>
+    <w:lvl w:ilvl="3" w:tplc="4009000F" w:tentative="1">
+      <w:start w:val="1"/>
+      <w:numFmt w:val="decimal"/>
+      <w:lvlText w:val="%4."/>
+      <w:lvlJc w:val="left"/>
+      <w:pPr>
+        <w:ind w:left="2880" w:hanging="360"/>
+      </w:pPr>
+    </w:lvl>
+    <w:lvl w:ilvl="4" w:tplc="40090019" w:tentative="1">
+      <w:start w:val="1"/>
+      <w:numFmt w:val="lowerLetter"/>
+      <w:lvlText w:val="%5."/>
+      <w:lvlJc w:val="left"/>
+      <w:pPr>
+        <w:ind w:left="3600" w:hanging="360"/>
+      </w:pPr>
+    </w:lvl>
+    <w:lvl w:ilvl="5" w:tplc="4009001B" w:tentative="1">
+      <w:start w:val="1"/>
+      <w:numFmt w:val="lowerRoman"/>
+      <w:lvlText w:val="%6."/>
+      <w:lvlJc w:val="right"/>
+      <w:pPr>
+        <w:ind w:left="4320" w:hanging="180"/>
+      </w:pPr>
+    </w:lvl>
+    <w:lvl w:ilvl="6" w:tplc="4009000F" w:tentative="1">
+      <w:start w:val="1"/>
+      <w:numFmt w:val="decimal"/>
+      <w:lvlText w:val="%7."/>
+      <w:lvlJc w:val="left"/>
+      <w:pPr>
+        <w:ind w:left="5040" w:hanging="360"/>
+      </w:pPr>
+    </w:lvl>
+    <w:lvl w:ilvl="7" w:tplc="40090019" w:tentative="1">
+      <w:start w:val="1"/>
+      <w:numFmt w:val="lowerLetter"/>
+      <w:lvlText w:val="%8."/>
+      <w:lvlJc w:val="left"/>
+      <w:pPr>
+        <w:ind w:left="5760" w:hanging="360"/>
+      </w:pPr>
+    </w:lvl>
+    <w:lvl w:ilvl="8" w:tplc="4009001B" w:tentative="1">
+      <w:start w:val="1"/>
+      <w:numFmt w:val="lowerRoman"/>
+      <w:lvlText w:val="%9."/>
+      <w:lvlJc w:val="right"/>
+      <w:pPr>
+        <w:ind w:left="6480" w:hanging="180"/>
+      </w:pPr>
+    </w:lvl>
+  </w:abstractNum>
+  <w:abstractNum w:abstractNumId="2" w15:restartNumberingAfterBreak="0">
+    <w:nsid w:val="20C13890"/>
+    <w:multiLevelType w:val="hybridMultilevel"/>
+    <w:tmpl w:val="22DC927E"/>
+    <w:lvl w:ilvl="0" w:tplc="0FD6D88C">
+      <w:numFmt w:val="bullet"/>
+      <w:lvlText w:val="-"/>
+      <w:lvlJc w:val="left"/>
+      <w:pPr>
+        <w:ind w:left="720" w:hanging="360"/>
+      </w:pPr>
+      <w:rPr>
+        <w:rFonts w:ascii="Calibri" w:eastAsiaTheme="minorHAnsi" w:hAnsi="Calibri" w:cs="Calibri" w:hint="default"/>
+      </w:rPr>
+    </w:lvl>
+    <w:lvl w:ilvl="1" w:tplc="40090003" w:tentative="1">
+      <w:start w:val="1"/>
+      <w:numFmt w:val="bullet"/>
+      <w:lvlText w:val="o"/>
+      <w:lvlJc w:val="left"/>
+      <w:pPr>
+        <w:ind w:left="1440" w:hanging="360"/>
+      </w:pPr>
+      <w:rPr>
+        <w:rFonts w:ascii="Courier New" w:hAnsi="Courier New" w:cs="Courier New" w:hint="default"/>
+      </w:rPr>
+    </w:lvl>
+    <w:lvl w:ilvl="2" w:tplc="40090005" w:tentative="1">
+      <w:start w:val="1"/>
+      <w:numFmt w:val="bullet"/>
+      <w:lvlText w:val=""/>
+      <w:lvlJc w:val="left"/>
+      <w:pPr>
+        <w:ind w:left="2160" w:hanging="360"/>
+      </w:pPr>
+      <w:rPr>
+        <w:rFonts w:ascii="Wingdings" w:hAnsi="Wingdings" w:hint="default"/>
+      </w:rPr>
+    </w:lvl>
+    <w:lvl w:ilvl="3" w:tplc="40090001" w:tentative="1">
+      <w:start w:val="1"/>
+      <w:numFmt w:val="bullet"/>
+      <w:lvlText w:val=""/>
+      <w:lvlJc w:val="left"/>
+      <w:pPr>
+        <w:ind w:left="2880" w:hanging="360"/>
+      </w:pPr>
+      <w:rPr>
+        <w:rFonts w:ascii="Symbol" w:hAnsi="Symbol" w:hint="default"/>
+      </w:rPr>
+    </w:lvl>
+    <w:lvl w:ilvl="4" w:tplc="40090003" w:tentative="1">
+      <w:start w:val="1"/>
+      <w:numFmt w:val="bullet"/>
+      <w:lvlText w:val="o"/>
+      <w:lvlJc w:val="left"/>
+      <w:pPr>
+        <w:ind w:left="3600" w:hanging="360"/>
+      </w:pPr>
+      <w:rPr>
+        <w:rFonts w:ascii="Courier New" w:hAnsi="Courier New" w:cs="Courier New" w:hint="default"/>
+      </w:rPr>
+    </w:lvl>
+    <w:lvl w:ilvl="5" w:tplc="40090005" w:tentative="1">
+      <w:start w:val="1"/>
+      <w:numFmt w:val="bullet"/>
+      <w:lvlText w:val=""/>
+      <w:lvlJc w:val="left"/>
+      <w:pPr>
+        <w:ind w:left="4320" w:hanging="360"/>
+      </w:pPr>
+      <w:rPr>
+        <w:rFonts w:ascii="Wingdings" w:hAnsi="Wingdings" w:hint="default"/>
+      </w:rPr>
+    </w:lvl>
+    <w:lvl w:ilvl="6" w:tplc="40090001" w:tentative="1">
+      <w:start w:val="1"/>
+      <w:numFmt w:val="bullet"/>
+      <w:lvlText w:val=""/>
+      <w:lvlJc w:val="left"/>
+      <w:pPr>
+        <w:ind w:left="5040" w:hanging="360"/>
+      </w:pPr>
+      <w:rPr>
+        <w:rFonts w:ascii="Symbol" w:hAnsi="Symbol" w:hint="default"/>
+      </w:rPr>
+    </w:lvl>
+    <w:lvl w:ilvl="7" w:tplc="40090003" w:tentative="1">
+      <w:start w:val="1"/>
+      <w:numFmt w:val="bullet"/>
+      <w:lvlText w:val="o"/>
+      <w:lvlJc w:val="left"/>
+      <w:pPr>
+        <w:ind w:left="5760" w:hanging="360"/>
+      </w:pPr>
+      <w:rPr>
+        <w:rFonts w:ascii="Courier New" w:hAnsi="Courier New" w:cs="Courier New" w:hint="default"/>
+      </w:rPr>
+    </w:lvl>
+    <w:lvl w:ilvl="8" w:tplc="40090005" w:tentative="1">
+      <w:start w:val="1"/>
+      <w:numFmt w:val="bullet"/>
+      <w:lvlText w:val=""/>
+      <w:lvlJc w:val="left"/>
+      <w:pPr>
+        <w:ind w:left="6480" w:hanging="360"/>
+      </w:pPr>
+      <w:rPr>
+        <w:rFonts w:ascii="Wingdings" w:hAnsi="Wingdings" w:hint="default"/>
+      </w:rPr>
+    </w:lvl>
+  </w:abstractNum>
+  <w:abstractNum w:abstractNumId="3" w15:restartNumberingAfterBreak="0">
     <w:nsid w:val="24BA2135"/>
     <w:multiLevelType w:val="hybridMultilevel"/>
     <w:tmpl w:val="FCA4BA32"/>
@@ -8359,7 +8514,7 @@
       </w:pPr>
     </w:lvl>
   </w:abstractNum>
-  <w:abstractNum w:abstractNumId="2" w15:restartNumberingAfterBreak="0">
+  <w:abstractNum w:abstractNumId="4" w15:restartNumberingAfterBreak="0">
     <w:nsid w:val="2B187337"/>
     <w:multiLevelType w:val="multilevel"/>
     <w:tmpl w:val="9A44BFB8"/>
@@ -8508,7 +8663,119 @@
       </w:rPr>
     </w:lvl>
   </w:abstractNum>
-  <w:abstractNum w:abstractNumId="3" w15:restartNumberingAfterBreak="0">
+  <w:abstractNum w:abstractNumId="5" w15:restartNumberingAfterBreak="0">
+    <w:nsid w:val="2BC14106"/>
+    <w:multiLevelType w:val="hybridMultilevel"/>
+    <w:tmpl w:val="90743398"/>
+    <w:lvl w:ilvl="0" w:tplc="4EF09BAC">
+      <w:numFmt w:val="bullet"/>
+      <w:lvlText w:val="-"/>
+      <w:lvlJc w:val="left"/>
+      <w:pPr>
+        <w:ind w:left="720" w:hanging="360"/>
+      </w:pPr>
+      <w:rPr>
+        <w:rFonts w:ascii="Calibri" w:eastAsiaTheme="minorHAnsi" w:hAnsi="Calibri" w:cs="Calibri" w:hint="default"/>
+      </w:rPr>
+    </w:lvl>
+    <w:lvl w:ilvl="1" w:tplc="40090003" w:tentative="1">
+      <w:start w:val="1"/>
+      <w:numFmt w:val="bullet"/>
+      <w:lvlText w:val="o"/>
+      <w:lvlJc w:val="left"/>
+      <w:pPr>
+        <w:ind w:left="1440" w:hanging="360"/>
+      </w:pPr>
+      <w:rPr>
+        <w:rFonts w:ascii="Courier New" w:hAnsi="Courier New" w:cs="Courier New" w:hint="default"/>
+      </w:rPr>
+    </w:lvl>
+    <w:lvl w:ilvl="2" w:tplc="40090005" w:tentative="1">
+      <w:start w:val="1"/>
+      <w:numFmt w:val="bullet"/>
+      <w:lvlText w:val=""/>
+      <w:lvlJc w:val="left"/>
+      <w:pPr>
+        <w:ind w:left="2160" w:hanging="360"/>
+      </w:pPr>
+      <w:rPr>
+        <w:rFonts w:ascii="Wingdings" w:hAnsi="Wingdings" w:hint="default"/>
+      </w:rPr>
+    </w:lvl>
+    <w:lvl w:ilvl="3" w:tplc="40090001" w:tentative="1">
+      <w:start w:val="1"/>
+      <w:numFmt w:val="bullet"/>
+      <w:lvlText w:val=""/>
+      <w:lvlJc w:val="left"/>
+      <w:pPr>
+        <w:ind w:left="2880" w:hanging="360"/>
+      </w:pPr>
+      <w:rPr>
+        <w:rFonts w:ascii="Symbol" w:hAnsi="Symbol" w:hint="default"/>
+      </w:rPr>
+    </w:lvl>
+    <w:lvl w:ilvl="4" w:tplc="40090003" w:tentative="1">
+      <w:start w:val="1"/>
+      <w:numFmt w:val="bullet"/>
+      <w:lvlText w:val="o"/>
+      <w:lvlJc w:val="left"/>
+      <w:pPr>
+        <w:ind w:left="3600" w:hanging="360"/>
+      </w:pPr>
+      <w:rPr>
+        <w:rFonts w:ascii="Courier New" w:hAnsi="Courier New" w:cs="Courier New" w:hint="default"/>
+      </w:rPr>
+    </w:lvl>
+    <w:lvl w:ilvl="5" w:tplc="40090005" w:tentative="1">
+      <w:start w:val="1"/>
+      <w:numFmt w:val="bullet"/>
+      <w:lvlText w:val=""/>
+      <w:lvlJc w:val="left"/>
+      <w:pPr>
+        <w:ind w:left="4320" w:hanging="360"/>
+      </w:pPr>
+      <w:rPr>
+        <w:rFonts w:ascii="Wingdings" w:hAnsi="Wingdings" w:hint="default"/>
+      </w:rPr>
+    </w:lvl>
+    <w:lvl w:ilvl="6" w:tplc="40090001" w:tentative="1">
+      <w:start w:val="1"/>
+      <w:numFmt w:val="bullet"/>
+      <w:lvlText w:val=""/>
+      <w:lvlJc w:val="left"/>
+      <w:pPr>
+        <w:ind w:left="5040" w:hanging="360"/>
+      </w:pPr>
+      <w:rPr>
+        <w:rFonts w:ascii="Symbol" w:hAnsi="Symbol" w:hint="default"/>
+      </w:rPr>
+    </w:lvl>
+    <w:lvl w:ilvl="7" w:tplc="40090003" w:tentative="1">
+      <w:start w:val="1"/>
+      <w:numFmt w:val="bullet"/>
+      <w:lvlText w:val="o"/>
+      <w:lvlJc w:val="left"/>
+      <w:pPr>
+        <w:ind w:left="5760" w:hanging="360"/>
+      </w:pPr>
+      <w:rPr>
+        <w:rFonts w:ascii="Courier New" w:hAnsi="Courier New" w:cs="Courier New" w:hint="default"/>
+      </w:rPr>
+    </w:lvl>
+    <w:lvl w:ilvl="8" w:tplc="40090005" w:tentative="1">
+      <w:start w:val="1"/>
+      <w:numFmt w:val="bullet"/>
+      <w:lvlText w:val=""/>
+      <w:lvlJc w:val="left"/>
+      <w:pPr>
+        <w:ind w:left="6480" w:hanging="360"/>
+      </w:pPr>
+      <w:rPr>
+        <w:rFonts w:ascii="Wingdings" w:hAnsi="Wingdings" w:hint="default"/>
+      </w:rPr>
+    </w:lvl>
+  </w:abstractNum>
+  <w:abstractNum w:abstractNumId="6" w15:restartNumberingAfterBreak="0">
     <w:nsid w:val="3DB92163"/>
     <w:multiLevelType w:val="hybridMultilevel"/>
     <w:tmpl w:val="0E66C508"/>
@@ -8594,7 +8861,7 @@
       </w:pPr>
     </w:lvl>
   </w:abstractNum>
-  <w:abstractNum w:abstractNumId="4" w15:restartNumberingAfterBreak="0">
+  <w:abstractNum w:abstractNumId="7" w15:restartNumberingAfterBreak="0">
     <w:nsid w:val="40EE21B5"/>
     <w:multiLevelType w:val="multilevel"/>
     <w:tmpl w:val="B2200C2E"/>
@@ -8707,7 +8974,7 @@
       </w:pPr>
     </w:lvl>
   </w:abstractNum>
-  <w:abstractNum w:abstractNumId="5" w15:restartNumberingAfterBreak="0">
+  <w:abstractNum w:abstractNumId="8" w15:restartNumberingAfterBreak="0">
     <w:nsid w:val="4F122600"/>
     <w:multiLevelType w:val="multilevel"/>
     <w:tmpl w:val="0142B5F8"/>
@@ -8820,7 +9087,7 @@
       </w:pPr>
     </w:lvl>
   </w:abstractNum>
-  <w:abstractNum w:abstractNumId="6" w15:restartNumberingAfterBreak="0">
+  <w:abstractNum w:abstractNumId="9" w15:restartNumberingAfterBreak="0">
     <w:nsid w:val="700C5324"/>
     <w:multiLevelType w:val="hybridMultilevel"/>
     <w:tmpl w:val="2BC20022"/>
@@ -8906,7 +9173,7 @@
       </w:pPr>
     </w:lvl>
   </w:abstractNum>
-  <w:abstractNum w:abstractNumId="7" w15:restartNumberingAfterBreak="0">
+  <w:abstractNum w:abstractNumId="10" w15:restartNumberingAfterBreak="0">
     <w:nsid w:val="790B5EE1"/>
     <w:multiLevelType w:val="hybridMultilevel"/>
     <w:tmpl w:val="25C08C94"/>
@@ -9020,28 +9287,37 @@
     </w:lvl>
   </w:abstractNum>
   <w:num w:numId="1" w16cid:durableId="1348142124">
+    <w:abstractNumId w:val="6"/>
+  </w:num>
+  <w:num w:numId="2" w16cid:durableId="616567088">
     <w:abstractNumId w:val="3"/>
   </w:num>
-  <w:num w:numId="2" w16cid:durableId="616567088">
-    <w:abstractNumId w:val="1"/>
-  </w:num>
   <w:num w:numId="3" w16cid:durableId="212036450">
-    <w:abstractNumId w:val="6"/>
+    <w:abstractNumId w:val="9"/>
   </w:num>
   <w:num w:numId="4" w16cid:durableId="1140997831">
-    <w:abstractNumId w:val="5"/>
+    <w:abstractNumId w:val="8"/>
   </w:num>
   <w:num w:numId="5" w16cid:durableId="983894665">
-    <w:abstractNumId w:val="2"/>
+    <w:abstractNumId w:val="4"/>
   </w:num>
   <w:num w:numId="6" w16cid:durableId="1523666044">
-    <w:abstractNumId w:val="4"/>
+    <w:abstractNumId w:val="7"/>
   </w:num>
   <w:num w:numId="7" w16cid:durableId="1107385865">
     <w:abstractNumId w:val="0"/>
   </w:num>
   <w:num w:numId="8" w16cid:durableId="1762216163">
-    <w:abstractNumId w:val="7"/>
+    <w:abstractNumId w:val="10"/>
+  </w:num>
+  <w:num w:numId="9" w16cid:durableId="247234048">
+    <w:abstractNumId w:val="1"/>
+  </w:num>
+  <w:num w:numId="10" w16cid:durableId="871260596">
+    <w:abstractNumId w:val="2"/>
+  </w:num>
+  <w:num w:numId="11" w16cid:durableId="817186227">
+    <w:abstractNumId w:val="5"/>
   </w:num>
 </w:numbering>
 </file>

</xml_diff>